<commit_message>
Sequence diag + Use case diag
</commit_message>
<xml_diff>
--- a/Use Case Diagram Explanation.docx
+++ b/Use Case Diagram Explanation.docx
@@ -22,79 +22,143 @@
           <w:lang w:val="en-US"/>
         </w:rPr>
       </w:pPr>
-      <w:bookmarkStart w:id="0" w:name="_GoBack"/>
-      <w:bookmarkEnd w:id="0"/>
-      <w:r>
-        <w:rPr>
-          <w:lang w:val="en-US"/>
-        </w:rPr>
-        <w:t xml:space="preserve">This diagram displays the </w:t>
-      </w:r>
-      <w:r>
-        <w:rPr>
-          <w:lang w:val="en-US"/>
-        </w:rPr>
-        <w:t xml:space="preserve">viable </w:t>
-      </w:r>
-      <w:r>
-        <w:rPr>
-          <w:lang w:val="en-US"/>
-        </w:rPr>
-        <w:t>actions that the customer can take while interacting with our program.</w:t>
-      </w:r>
-      <w:r>
-        <w:rPr>
-          <w:lang w:val="en-US"/>
-        </w:rPr>
-        <w:t xml:space="preserve"> For the stage 1 demo they can both collapse/expand the headers </w:t>
-      </w:r>
-      <w:r>
-        <w:rPr>
-          <w:lang w:val="en-US"/>
-        </w:rPr>
-        <w:t xml:space="preserve">of the data </w:t>
-      </w:r>
-      <w:r>
-        <w:rPr>
-          <w:lang w:val="en-US"/>
-        </w:rPr>
-        <w:t xml:space="preserve">groupings </w:t>
-      </w:r>
-      <w:r>
-        <w:rPr>
-          <w:lang w:val="en-US"/>
-        </w:rPr>
-        <w:t xml:space="preserve">and select </w:t>
-      </w:r>
-      <w:r>
-        <w:rPr>
-          <w:lang w:val="en-US"/>
-        </w:rPr>
-        <w:t xml:space="preserve">a </w:t>
-      </w:r>
-      <w:r>
-        <w:rPr>
-          <w:lang w:val="en-US"/>
-        </w:rPr>
-        <w:t xml:space="preserve">desired data date range. </w:t>
-      </w:r>
-      <w:r>
-        <w:rPr>
-          <w:lang w:val="en-US"/>
-        </w:rPr>
-        <w:t xml:space="preserve">These two actions satisfy the customer’s request for the first iteration of our </w:t>
-      </w:r>
-      <w:r>
-        <w:rPr>
-          <w:lang w:val="en-US"/>
-        </w:rPr>
-        <w:t>system</w:t>
-      </w:r>
-      <w:r>
-        <w:rPr>
-          <w:lang w:val="en-US"/>
-        </w:rPr>
-        <w:t>.</w:t>
+      <w:r>
+        <w:rPr>
+          <w:lang w:val="en-US"/>
+        </w:rPr>
+        <w:t>This diagram displays the viable actions that the customer can take while interacting w</w:t>
+      </w:r>
+      <w:r>
+        <w:rPr>
+          <w:lang w:val="en-US"/>
+        </w:rPr>
+        <w:t>ith our program. For the stage 2</w:t>
+      </w:r>
+      <w:r>
+        <w:rPr>
+          <w:lang w:val="en-US"/>
+        </w:rPr>
+        <w:t xml:space="preserve"> demo they can both collapse/expand the headers of the data groupings and </w:t>
+      </w:r>
+      <w:r>
+        <w:rPr>
+          <w:lang w:val="en-US"/>
+        </w:rPr>
+        <w:t>view the</w:t>
+      </w:r>
+      <w:r>
+        <w:rPr>
+          <w:lang w:val="en-US"/>
+        </w:rPr>
+        <w:t xml:space="preserve"> four filters: hours, funding, count, domain, and data</w:t>
+      </w:r>
+      <w:r>
+        <w:rPr>
+          <w:lang w:val="en-US"/>
+        </w:rPr>
+        <w:t xml:space="preserve"> (full implementation by final submission</w:t>
+      </w:r>
+      <w:r>
+        <w:rPr>
+          <w:lang w:val="en-US"/>
+        </w:rPr>
+        <w:t xml:space="preserve">. These </w:t>
+      </w:r>
+      <w:r>
+        <w:rPr>
+          <w:lang w:val="en-US"/>
+        </w:rPr>
+        <w:t xml:space="preserve">actions satisfy the customer’s request for the </w:t>
+      </w:r>
+      <w:r>
+        <w:rPr>
+          <w:lang w:val="en-US"/>
+        </w:rPr>
+        <w:t>second</w:t>
+      </w:r>
+      <w:r>
+        <w:rPr>
+          <w:lang w:val="en-US"/>
+        </w:rPr>
+        <w:t xml:space="preserve"> iteration of our system. Our system present the user with a </w:t>
+      </w:r>
+      <w:r>
+        <w:rPr>
+          <w:lang w:val="en-US"/>
+        </w:rPr>
+        <w:t xml:space="preserve">choice of a </w:t>
+      </w:r>
+      <w:r>
+        <w:rPr>
+          <w:lang w:val="en-US"/>
+        </w:rPr>
+        <w:t xml:space="preserve">pie chart </w:t>
+      </w:r>
+      <w:r>
+        <w:rPr>
+          <w:lang w:val="en-US"/>
+        </w:rPr>
+        <w:t xml:space="preserve">or a bar chart </w:t>
+      </w:r>
+      <w:r>
+        <w:rPr>
+          <w:lang w:val="en-US"/>
+        </w:rPr>
+        <w:t xml:space="preserve">to display the data found in the csv. It also visually maps the data flow from the import of the CSV file to its eventual display. As demonstrated by the diagram, the </w:t>
+      </w:r>
+      <w:r>
+        <w:rPr>
+          <w:lang w:val="en-US"/>
+        </w:rPr>
+        <w:t>tree of nodes</w:t>
+      </w:r>
+      <w:r>
+        <w:rPr>
+          <w:lang w:val="en-US"/>
+        </w:rPr>
+        <w:t xml:space="preserve"> is created from </w:t>
+      </w:r>
+      <w:r>
+        <w:rPr>
+          <w:lang w:val="en-US"/>
+        </w:rPr>
+        <w:t xml:space="preserve">the </w:t>
+      </w:r>
+      <w:r>
+        <w:rPr>
+          <w:lang w:val="en-US"/>
+        </w:rPr>
+        <w:t>parsed</w:t>
+      </w:r>
+      <w:r>
+        <w:rPr>
+          <w:lang w:val="en-US"/>
+        </w:rPr>
+        <w:t xml:space="preserve">. This </w:t>
+      </w:r>
+      <w:r>
+        <w:rPr>
+          <w:lang w:val="en-US"/>
+        </w:rPr>
+        <w:t>node</w:t>
+      </w:r>
+      <w:r>
+        <w:rPr>
+          <w:lang w:val="en-US"/>
+        </w:rPr>
+        <w:t xml:space="preserve"> is then accessed in the View. </w:t>
+      </w:r>
+      <w:r>
+        <w:rPr>
+          <w:lang w:val="en-US"/>
+        </w:rPr>
+        <w:t>The node can be altered by clicking a lower level of the tree</w:t>
+      </w:r>
+      <w:r>
+        <w:rPr>
+          <w:lang w:val="en-US"/>
+        </w:rPr>
+        <w:t xml:space="preserve"> – changing the data that will be graphed.</w:t>
       </w:r>
       <w:r>
         <w:rPr>
@@ -106,91 +170,43 @@
         <w:rPr>
           <w:lang w:val="en-US"/>
         </w:rPr>
-        <w:t>Our system present the user with a pie chart to display the data found in the csv.</w:t>
-      </w:r>
-      <w:r>
-        <w:rPr>
-          <w:lang w:val="en-US"/>
-        </w:rPr>
-        <w:t xml:space="preserve"> </w:t>
-      </w:r>
-      <w:r>
-        <w:rPr>
-          <w:lang w:val="en-US"/>
-        </w:rPr>
-        <w:t>It also visually maps</w:t>
-      </w:r>
-      <w:r>
-        <w:rPr>
-          <w:lang w:val="en-US"/>
-        </w:rPr>
-        <w:t xml:space="preserve"> the data flow</w:t>
-      </w:r>
-      <w:r>
-        <w:rPr>
-          <w:lang w:val="en-US"/>
-        </w:rPr>
-        <w:t xml:space="preserve"> from the imp</w:t>
-      </w:r>
-      <w:r>
-        <w:rPr>
-          <w:lang w:val="en-US"/>
-        </w:rPr>
-        <w:t>ort of the CSV file to its eventual</w:t>
-      </w:r>
-      <w:r>
-        <w:rPr>
-          <w:lang w:val="en-US"/>
-        </w:rPr>
-        <w:t xml:space="preserve"> display. As demonstrated by the diagram, the </w:t>
-      </w:r>
-      <w:r>
-        <w:rPr>
-          <w:lang w:val="en-US"/>
-        </w:rPr>
-        <w:t>hash is created from CSV and then t</w:t>
-      </w:r>
-      <w:r>
-        <w:rPr>
-          <w:lang w:val="en-US"/>
-        </w:rPr>
-        <w:t>his hash is then converted into a vector</w:t>
-      </w:r>
-      <w:r>
-        <w:rPr>
-          <w:lang w:val="en-US"/>
-        </w:rPr>
-        <w:t>.</w:t>
-      </w:r>
-      <w:r>
-        <w:rPr>
-          <w:lang w:val="en-US"/>
-        </w:rPr>
-        <w:t xml:space="preserve"> This</w:t>
-      </w:r>
-      <w:r>
-        <w:rPr>
-          <w:lang w:val="en-US"/>
-        </w:rPr>
-        <w:t xml:space="preserve"> vector is </w:t>
-      </w:r>
-      <w:r>
-        <w:rPr>
-          <w:lang w:val="en-US"/>
-        </w:rPr>
-        <w:t xml:space="preserve">then accessed in </w:t>
-      </w:r>
-      <w:r>
-        <w:rPr>
-          <w:lang w:val="en-US"/>
-        </w:rPr>
-        <w:t>the View.</w:t>
-      </w:r>
-      <w:r>
-        <w:rPr>
-          <w:lang w:val="en-US"/>
-        </w:rPr>
-        <w:t xml:space="preserve"> </w:t>
+        <w:t>The resultant graph</w:t>
+      </w:r>
+      <w:r>
+        <w:rPr>
+          <w:lang w:val="en-US"/>
+        </w:rPr>
+        <w:t xml:space="preserve"> is displayed on the </w:t>
+      </w:r>
+      <w:r>
+        <w:rPr>
+          <w:lang w:val="en-US"/>
+        </w:rPr>
+        <w:t>right</w:t>
+      </w:r>
+      <w:r>
+        <w:rPr>
+          <w:lang w:val="en-US"/>
+        </w:rPr>
+        <w:t xml:space="preserve"> side of the screen. By default, the graph will generate</w:t>
+      </w:r>
+      <w:r>
+        <w:rPr>
+          <w:lang w:val="en-US"/>
+        </w:rPr>
+        <w:t xml:space="preserve"> a</w:t>
+      </w:r>
+      <w:r>
+        <w:rPr>
+          <w:lang w:val="en-US"/>
+        </w:rPr>
+        <w:t>t</w:t>
+      </w:r>
+      <w:r>
+        <w:rPr>
+          <w:lang w:val="en-US"/>
+        </w:rPr>
+        <w:t xml:space="preserve"> the highest level of the tree node.</w:t>
       </w:r>
     </w:p>
     <w:p>
@@ -204,123 +220,36 @@
         <w:rPr>
           <w:lang w:val="en-US"/>
         </w:rPr>
-        <w:t>We</w:t>
-      </w:r>
-      <w:r>
-        <w:rPr>
-          <w:lang w:val="en-US"/>
-        </w:rPr>
-        <w:t xml:space="preserve"> chose to</w:t>
-      </w:r>
-      <w:r>
-        <w:rPr>
-          <w:lang w:val="en-US"/>
-        </w:rPr>
-        <w:t xml:space="preserve"> employ the model-view-controller design pattern</w:t>
-      </w:r>
-      <w:r>
-        <w:rPr>
-          <w:lang w:val="en-US"/>
-        </w:rPr>
-        <w:t>. This</w:t>
-      </w:r>
-      <w:r>
-        <w:rPr>
-          <w:lang w:val="en-US"/>
-        </w:rPr>
-        <w:t xml:space="preserve"> mean</w:t>
-      </w:r>
-      <w:r>
-        <w:rPr>
-          <w:lang w:val="en-US"/>
-        </w:rPr>
-        <w:t xml:space="preserve">s </w:t>
-      </w:r>
-      <w:r>
-        <w:rPr>
-          <w:lang w:val="en-US"/>
-        </w:rPr>
-        <w:t xml:space="preserve">our system </w:t>
-      </w:r>
-      <w:r>
-        <w:rPr>
-          <w:lang w:val="en-US"/>
-        </w:rPr>
-        <w:t xml:space="preserve">is split </w:t>
-      </w:r>
-      <w:r>
-        <w:rPr>
-          <w:lang w:val="en-US"/>
-        </w:rPr>
-        <w:t>into three main parts</w:t>
-      </w:r>
-      <w:r>
-        <w:rPr>
-          <w:lang w:val="en-US"/>
-        </w:rPr>
-        <w:t>:</w:t>
-      </w:r>
-      <w:r>
-        <w:rPr>
-          <w:lang w:val="en-US"/>
-        </w:rPr>
-        <w:t xml:space="preserve"> View, Controller, and Model.</w:t>
-      </w:r>
-      <w:r>
-        <w:rPr>
-          <w:lang w:val="en-US"/>
-        </w:rPr>
-        <w:t xml:space="preserve"> This modularity</w:t>
-      </w:r>
-      <w:r>
-        <w:rPr>
-          <w:lang w:val="en-US"/>
-        </w:rPr>
-        <w:t xml:space="preserve"> separates the display and the data processing </w:t>
-      </w:r>
-      <w:r>
-        <w:rPr>
-          <w:lang w:val="en-US"/>
-        </w:rPr>
-        <w:t>which promotes system flexibility. Our design also focuses on encapsulation to hide system complexities in different layers.</w:t>
-      </w:r>
-      <w:r>
-        <w:rPr>
-          <w:lang w:val="en-US"/>
-        </w:rPr>
-        <w:t xml:space="preserve"> Our upper layers such as view do not see the data processing layers underneath. Encapsulation is crit</w:t>
-      </w:r>
-      <w:r>
-        <w:rPr>
-          <w:lang w:val="en-US"/>
-        </w:rPr>
-        <w:t>ical to Object-Oriented design, it makes</w:t>
-      </w:r>
-      <w:r>
-        <w:rPr>
-          <w:lang w:val="en-US"/>
-        </w:rPr>
-        <w:t xml:space="preserve"> deb</w:t>
-      </w:r>
-      <w:r>
-        <w:rPr>
-          <w:lang w:val="en-US"/>
-        </w:rPr>
-        <w:t xml:space="preserve">ugging and future implementations much easier </w:t>
-      </w:r>
-      <w:r>
-        <w:rPr>
-          <w:lang w:val="en-US"/>
-        </w:rPr>
-        <w:t>in addition to making</w:t>
-      </w:r>
-      <w:r>
-        <w:rPr>
-          <w:lang w:val="en-US"/>
-        </w:rPr>
-        <w:t xml:space="preserve"> the program more readable.</w:t>
-      </w:r>
+        <w:t>We chose to employ the model-view-controller design pattern. This means our system is split into three main parts: View, Controller, and Model. This modularity separates the display and the data processing which promotes system flexibility. Our design also focuses on encapsulation to hide system complexities in different layers. Our upper layers</w:t>
+      </w:r>
+      <w:r>
+        <w:rPr>
+          <w:lang w:val="en-US"/>
+        </w:rPr>
+        <w:t>,</w:t>
+      </w:r>
+      <w:r>
+        <w:rPr>
+          <w:lang w:val="en-US"/>
+        </w:rPr>
+        <w:t xml:space="preserve"> such as view</w:t>
+      </w:r>
+      <w:r>
+        <w:rPr>
+          <w:lang w:val="en-US"/>
+        </w:rPr>
+        <w:t>,</w:t>
+      </w:r>
+      <w:r>
+        <w:rPr>
+          <w:lang w:val="en-US"/>
+        </w:rPr>
+        <w:t xml:space="preserve"> do not see the data processing layers underneath. Encapsulation is critical to Object-Oriented design, it makes debugging and future implementations much easier in addition to making the program more readable.</w:t>
+      </w:r>
+      <w:bookmarkStart w:id="0" w:name="_GoBack"/>
+      <w:bookmarkEnd w:id="0"/>
     </w:p>
+    <w:p/>
     <w:sectPr>
       <w:pgSz w:w="12240" w:h="15840"/>
       <w:pgMar w:top="1440" w:right="1440" w:bottom="1440" w:left="1440" w:header="708" w:footer="708" w:gutter="0"/>
@@ -724,6 +653,10 @@
   <w:style w:type="paragraph" w:default="1" w:styleId="Normal">
     <w:name w:val="Normal"/>
     <w:qFormat/>
+    <w:rsid w:val="00FE1E8A"/>
+    <w:pPr>
+      <w:spacing w:line="256" w:lineRule="auto"/>
+    </w:pPr>
   </w:style>
   <w:style w:type="character" w:default="1" w:styleId="DefaultParagraphFont">
     <w:name w:val="Default Paragraph Font"/>

</xml_diff>